<commit_message>
revamped resume and double checked my link to make sure its working
</commit_message>
<xml_diff>
--- a/assets/imgs/Revamped Resume.docx
+++ b/assets/imgs/Revamped Resume.docx
@@ -364,28 +364,19 @@
           <w:sz w:val="20"/>
           <w:szCs w:val="20"/>
         </w:rPr>
-        <w:t xml:space="preserve"> that bring </w:t>
-      </w:r>
-      <w:r>
-        <w:rPr>
-          <w:rFonts w:ascii="Century Gothic" w:hAnsi="Century Gothic" w:cstheme="majorHAnsi"/>
-          <w:color w:val="000000"/>
-          <w:sz w:val="20"/>
-          <w:szCs w:val="20"/>
-        </w:rPr>
-        <w:t>back a strong and consistent revenue</w:t>
-      </w:r>
-      <w:r>
-        <w:rPr>
-          <w:rFonts w:ascii="Century Gothic" w:hAnsi="Century Gothic" w:cstheme="majorHAnsi"/>
-          <w:color w:val="000000"/>
-          <w:sz w:val="20"/>
-          <w:szCs w:val="20"/>
-        </w:rPr>
-        <w:t>. Earning a certificate in Full Stack Development from the University of Arizona, with newly developed skills in JavaScript, CSS, React.js, and responsive web design.</w:t>
+        <w:t xml:space="preserve">. </w:t>
       </w:r>
       <w:bookmarkStart w:id="0" w:name="_GoBack"/>
       <w:bookmarkEnd w:id="0"/>
+      <w:r>
+        <w:rPr>
+          <w:rFonts w:ascii="Century Gothic" w:hAnsi="Century Gothic" w:cstheme="majorHAnsi"/>
+          <w:color w:val="000000"/>
+          <w:sz w:val="20"/>
+          <w:szCs w:val="20"/>
+        </w:rPr>
+        <w:t>Earning a certificate in Full Stack Development from the University of Arizona, with newly developed skills in JavaScript, CSS, React.js, and responsive web design.</w:t>
+      </w:r>
     </w:p>
     <w:p>
       <w:pPr>
@@ -451,17 +442,7 @@
           <w:sz w:val="20"/>
           <w:szCs w:val="20"/>
         </w:rPr>
-        <w:t>|| Certificate</w:t>
-      </w:r>
-      <w:r>
-        <w:rPr>
-          <w:rFonts w:ascii="Century Gothic" w:eastAsia="Times New Roman" w:hAnsi="Century Gothic" w:cstheme="majorHAnsi"/>
-          <w:b/>
-          <w:color w:val="003200"/>
-          <w:sz w:val="20"/>
-          <w:szCs w:val="20"/>
-        </w:rPr>
-        <w:t xml:space="preserve"> in Full Stack Development</w:t>
+        <w:t>|| Certificate in Full Stack Development</w:t>
       </w:r>
     </w:p>
     <w:p>
@@ -591,16 +572,7 @@
           <w:sz w:val="20"/>
           <w:szCs w:val="20"/>
         </w:rPr>
-        <w:t xml:space="preserve">beautiful </w:t>
-      </w:r>
-      <w:r>
-        <w:rPr>
-          <w:rFonts w:ascii="Century Gothic" w:hAnsi="Century Gothic" w:cstheme="majorHAnsi"/>
-          <w:color w:val="000000"/>
-          <w:sz w:val="20"/>
-          <w:szCs w:val="20"/>
-        </w:rPr>
-        <w:t>websites</w:t>
+        <w:t>beautiful websites</w:t>
       </w:r>
       <w:r>
         <w:rPr>
@@ -761,17 +733,7 @@
           <w:sz w:val="20"/>
           <w:szCs w:val="20"/>
         </w:rPr>
-        <w:t>||</w:t>
-      </w:r>
-      <w:r>
-        <w:rPr>
-          <w:rFonts w:ascii="Century Gothic" w:eastAsia="Times New Roman" w:hAnsi="Century Gothic" w:cstheme="majorHAnsi"/>
-          <w:b/>
-          <w:color w:val="003200"/>
-          <w:sz w:val="20"/>
-          <w:szCs w:val="20"/>
-        </w:rPr>
-        <w:t xml:space="preserve"> General Business</w:t>
+        <w:t>|| General Business</w:t>
       </w:r>
     </w:p>
     <w:p>
@@ -1446,34 +1408,7 @@
           <w:sz w:val="20"/>
           <w:szCs w:val="20"/>
         </w:rPr>
-        <w:t xml:space="preserve">, </w:t>
-      </w:r>
-      <w:r>
-        <w:rPr>
-          <w:rFonts w:ascii="Century Gothic" w:eastAsia="Times New Roman" w:hAnsi="Century Gothic" w:cstheme="majorHAnsi"/>
-          <w:color w:val="000000"/>
-          <w:sz w:val="20"/>
-          <w:szCs w:val="20"/>
-        </w:rPr>
-        <w:t>schedul</w:t>
-      </w:r>
-      <w:r>
-        <w:rPr>
-          <w:rFonts w:ascii="Century Gothic" w:eastAsia="Times New Roman" w:hAnsi="Century Gothic" w:cstheme="majorHAnsi"/>
-          <w:color w:val="000000"/>
-          <w:sz w:val="20"/>
-          <w:szCs w:val="20"/>
-        </w:rPr>
-        <w:t>e</w:t>
-      </w:r>
-      <w:r>
-        <w:rPr>
-          <w:rFonts w:ascii="Century Gothic" w:eastAsia="Times New Roman" w:hAnsi="Century Gothic" w:cstheme="majorHAnsi"/>
-          <w:color w:val="000000"/>
-          <w:sz w:val="20"/>
-          <w:szCs w:val="20"/>
-        </w:rPr>
-        <w:t xml:space="preserve"> and post social media updates</w:t>
+        <w:t>, schedule and post social media updates</w:t>
       </w:r>
       <w:r>
         <w:rPr>

</xml_diff>

<commit_message>
updated my portfolio with the Accountabilibuddy link and project
</commit_message>
<xml_diff>
--- a/assets/imgs/Revamped Resume.docx
+++ b/assets/imgs/Revamped Resume.docx
@@ -480,15 +480,7 @@
           <w:sz w:val="20"/>
           <w:szCs w:val="20"/>
         </w:rPr>
-        <w:t>to improve user interface experience</w:t>
-      </w:r>
-      <w:r>
-        <w:rPr>
-          <w:rFonts w:ascii="Century Gothic" w:hAnsi="Century Gothic" w:cstheme="majorHAnsi"/>
-          <w:sz w:val="20"/>
-          <w:szCs w:val="20"/>
-        </w:rPr>
-        <w:t>. Using my newly developed skills to design websites, computer graphic, and social media posts.</w:t>
+        <w:t>to improve user interface experience. Using my newly developed skills to design websites, computer graphic, and social media posts.</w:t>
       </w:r>
     </w:p>
     <w:p>
@@ -653,7 +645,7 @@
           <w:sz w:val="20"/>
           <w:szCs w:val="20"/>
         </w:rPr>
-        <w:t>Sparks</w:t>
+        <w:t>Creative Cloud</w:t>
       </w:r>
     </w:p>
     <w:p>
@@ -712,17 +704,7 @@
           <w:sz w:val="20"/>
           <w:szCs w:val="20"/>
         </w:rPr>
-        <w:t>DBYNWTME</w:t>
-      </w:r>
-      <w:r>
-        <w:rPr>
-          <w:rFonts w:ascii="Century Gothic" w:hAnsi="Century Gothic" w:cs="Arial"/>
-          <w:b/>
-          <w:bCs/>
-          <w:sz w:val="20"/>
-          <w:szCs w:val="20"/>
-        </w:rPr>
-        <w:t xml:space="preserve"> </w:t>
+        <w:t xml:space="preserve">DBYNWTME </w:t>
       </w:r>
       <w:r>
         <w:rPr>
@@ -788,7 +770,7 @@
           <w:szCs w:val="20"/>
           <w:shd w:val="clear" w:color="auto" w:fill="FFFFFF"/>
         </w:rPr>
-        <w:t xml:space="preserve">This website allows users to search for </w:t>
+        <w:t>This website allows users to search for the most popular events in a city of their cho</w:t>
       </w:r>
       <w:r>
         <w:rPr>
@@ -797,7 +779,7 @@
           <w:szCs w:val="20"/>
           <w:shd w:val="clear" w:color="auto" w:fill="FFFFFF"/>
         </w:rPr>
-        <w:t>the</w:t>
+        <w:t>ice</w:t>
       </w:r>
       <w:r>
         <w:rPr>
@@ -806,7 +788,7 @@
           <w:szCs w:val="20"/>
           <w:shd w:val="clear" w:color="auto" w:fill="FFFFFF"/>
         </w:rPr>
-        <w:t xml:space="preserve"> most popular events in a city of their cho</w:t>
+        <w:t xml:space="preserve">. </w:t>
       </w:r>
       <w:r>
         <w:rPr>
@@ -815,7 +797,7 @@
           <w:szCs w:val="20"/>
           <w:shd w:val="clear" w:color="auto" w:fill="FFFFFF"/>
         </w:rPr>
-        <w:t>ice</w:t>
+        <w:t>A</w:t>
       </w:r>
       <w:r>
         <w:rPr>
@@ -824,7 +806,7 @@
           <w:szCs w:val="20"/>
           <w:shd w:val="clear" w:color="auto" w:fill="FFFFFF"/>
         </w:rPr>
-        <w:t xml:space="preserve">. </w:t>
+        <w:t xml:space="preserve"> table populate</w:t>
       </w:r>
       <w:r>
         <w:rPr>
@@ -833,7 +815,7 @@
           <w:szCs w:val="20"/>
           <w:shd w:val="clear" w:color="auto" w:fill="FFFFFF"/>
         </w:rPr>
-        <w:t>A</w:t>
+        <w:t>s</w:t>
       </w:r>
       <w:r>
         <w:rPr>
@@ -842,7 +824,7 @@
           <w:szCs w:val="20"/>
           <w:shd w:val="clear" w:color="auto" w:fill="FFFFFF"/>
         </w:rPr>
-        <w:t xml:space="preserve"> table populate</w:t>
+        <w:t xml:space="preserve"> with the event info </w:t>
       </w:r>
       <w:r>
         <w:rPr>
@@ -851,7 +833,7 @@
           <w:szCs w:val="20"/>
           <w:shd w:val="clear" w:color="auto" w:fill="FFFFFF"/>
         </w:rPr>
-        <w:t>s</w:t>
+        <w:t>and</w:t>
       </w:r>
       <w:r>
         <w:rPr>
@@ -860,7 +842,7 @@
           <w:szCs w:val="20"/>
           <w:shd w:val="clear" w:color="auto" w:fill="FFFFFF"/>
         </w:rPr>
-        <w:t xml:space="preserve"> with the event info </w:t>
+        <w:t xml:space="preserve"> the weather information </w:t>
       </w:r>
       <w:r>
         <w:rPr>
@@ -869,7 +851,7 @@
           <w:szCs w:val="20"/>
           <w:shd w:val="clear" w:color="auto" w:fill="FFFFFF"/>
         </w:rPr>
-        <w:t>and</w:t>
+        <w:t>from</w:t>
       </w:r>
       <w:r>
         <w:rPr>
@@ -878,61 +860,7 @@
           <w:szCs w:val="20"/>
           <w:shd w:val="clear" w:color="auto" w:fill="FFFFFF"/>
         </w:rPr>
-        <w:t xml:space="preserve"> the</w:t>
-      </w:r>
-      <w:r>
-        <w:rPr>
-          <w:rFonts w:ascii="Century Gothic" w:hAnsi="Century Gothic" w:cs="Segoe UI"/>
-          <w:sz w:val="20"/>
-          <w:szCs w:val="20"/>
-          <w:shd w:val="clear" w:color="auto" w:fill="FFFFFF"/>
-        </w:rPr>
-        <w:t xml:space="preserve"> weather information </w:t>
-      </w:r>
-      <w:r>
-        <w:rPr>
-          <w:rFonts w:ascii="Century Gothic" w:hAnsi="Century Gothic" w:cs="Segoe UI"/>
-          <w:sz w:val="20"/>
-          <w:szCs w:val="20"/>
-          <w:shd w:val="clear" w:color="auto" w:fill="FFFFFF"/>
-        </w:rPr>
-        <w:t>from</w:t>
-      </w:r>
-      <w:r>
-        <w:rPr>
-          <w:rFonts w:ascii="Century Gothic" w:hAnsi="Century Gothic" w:cs="Segoe UI"/>
-          <w:sz w:val="20"/>
-          <w:szCs w:val="20"/>
-          <w:shd w:val="clear" w:color="auto" w:fill="FFFFFF"/>
-        </w:rPr>
-        <w:t xml:space="preserve"> the </w:t>
-      </w:r>
-      <w:r>
-        <w:rPr>
-          <w:rFonts w:ascii="Century Gothic" w:hAnsi="Century Gothic" w:cs="Segoe UI"/>
-          <w:sz w:val="20"/>
-          <w:szCs w:val="20"/>
-          <w:shd w:val="clear" w:color="auto" w:fill="FFFFFF"/>
-        </w:rPr>
-        <w:t>exact time</w:t>
-      </w:r>
-      <w:r>
-        <w:rPr>
-          <w:rFonts w:ascii="Century Gothic" w:hAnsi="Century Gothic" w:cs="Segoe UI"/>
-          <w:sz w:val="20"/>
-          <w:szCs w:val="20"/>
-          <w:shd w:val="clear" w:color="auto" w:fill="FFFFFF"/>
-        </w:rPr>
-        <w:t xml:space="preserve"> that the event starts</w:t>
-      </w:r>
-      <w:r>
-        <w:rPr>
-          <w:rFonts w:ascii="Century Gothic" w:hAnsi="Century Gothic" w:cs="Segoe UI"/>
-          <w:sz w:val="20"/>
-          <w:szCs w:val="20"/>
-          <w:shd w:val="clear" w:color="auto" w:fill="FFFFFF"/>
-        </w:rPr>
-        <w:t>.</w:t>
+        <w:t xml:space="preserve"> the exact time that the event starts.</w:t>
       </w:r>
     </w:p>
     <w:p>
@@ -1004,6 +932,8 @@
         </w:rPr>
         <w:t>CSS3, HTML5, Moment.js, Bootstrap, jQuery, Algolia Places Library (autofill), Darksky API, Eventful API, and OpenCage API</w:t>
       </w:r>
+      <w:bookmarkStart w:id="0" w:name="_GoBack"/>
+      <w:bookmarkEnd w:id="0"/>
     </w:p>
     <w:p>
       <w:pPr>
@@ -1115,17 +1045,7 @@
           <w:szCs w:val="20"/>
           <w:shd w:val="clear" w:color="auto" w:fill="FFFFFF"/>
         </w:rPr>
-        <w:t xml:space="preserve"> choice</w:t>
-      </w:r>
-      <w:r>
-        <w:rPr>
-          <w:rFonts w:ascii="Century Gothic" w:hAnsi="Century Gothic" w:cs="Segoe UI"/>
-          <w:color w:val="24292E"/>
-          <w:sz w:val="20"/>
-          <w:szCs w:val="20"/>
-          <w:shd w:val="clear" w:color="auto" w:fill="FFFFFF"/>
-        </w:rPr>
-        <w:t>.</w:t>
+        <w:t xml:space="preserve"> choice.</w:t>
       </w:r>
     </w:p>
     <w:p>
@@ -1284,17 +1204,7 @@
           <w:sz w:val="20"/>
           <w:szCs w:val="20"/>
         </w:rPr>
-        <w:t>ExitNest</w:t>
-      </w:r>
-      <w:r>
-        <w:rPr>
-          <w:rFonts w:ascii="Century Gothic" w:eastAsia="Times New Roman" w:hAnsi="Century Gothic" w:cstheme="majorHAnsi"/>
-          <w:b/>
-          <w:bCs/>
-          <w:sz w:val="20"/>
-          <w:szCs w:val="20"/>
-        </w:rPr>
-        <w:t xml:space="preserve"> || </w:t>
+        <w:t xml:space="preserve">ExitNest || </w:t>
       </w:r>
       <w:r>
         <w:rPr>
@@ -1350,15 +1260,7 @@
           <w:sz w:val="18"/>
           <w:szCs w:val="18"/>
         </w:rPr>
-        <w:t>NOVEMBER</w:t>
-      </w:r>
-      <w:r>
-        <w:rPr>
-          <w:rFonts w:ascii="Century Gothic" w:eastAsia="Times New Roman" w:hAnsi="Century Gothic" w:cstheme="majorHAnsi"/>
-          <w:sz w:val="18"/>
-          <w:szCs w:val="18"/>
-        </w:rPr>
-        <w:t xml:space="preserve"> 2019 – PRESENT, MESA, ARIZONA</w:t>
+        <w:t>NOVEMBER 2019 – PRESENT, MESA, ARIZONA</w:t>
       </w:r>
     </w:p>
     <w:p>
@@ -2073,8 +1975,6 @@
         </w:rPr>
         <w:t>management, finances, and professionalism.</w:t>
       </w:r>
-      <w:bookmarkStart w:id="0" w:name="_GoBack"/>
-      <w:bookmarkEnd w:id="0"/>
     </w:p>
     <w:sectPr>
       <w:pgSz w:w="12240" w:h="15840"/>

</xml_diff>

<commit_message>
added to my resume
</commit_message>
<xml_diff>
--- a/assets/imgs/Revamped Resume.docx
+++ b/assets/imgs/Revamped Resume.docx
@@ -593,7 +593,7 @@
           <w:sz w:val="20"/>
           <w:szCs w:val="20"/>
         </w:rPr>
-        <w:t xml:space="preserve">, </w:t>
+        <w:t>,</w:t>
       </w:r>
       <w:r>
         <w:rPr>
@@ -601,7 +601,15 @@
           <w:sz w:val="20"/>
           <w:szCs w:val="20"/>
         </w:rPr>
-        <w:t>MongoDB, Express, React.js, Node.js</w:t>
+        <w:t xml:space="preserve"> Express, </w:t>
+      </w:r>
+      <w:r>
+        <w:rPr>
+          <w:rFonts w:ascii="Century Gothic" w:hAnsi="Century Gothic" w:cstheme="majorHAnsi"/>
+          <w:sz w:val="20"/>
+          <w:szCs w:val="20"/>
+        </w:rPr>
+        <w:t>JSX</w:t>
       </w:r>
     </w:p>
     <w:p>
@@ -637,6 +645,14 @@
           <w:sz w:val="20"/>
           <w:szCs w:val="20"/>
         </w:rPr>
+        <w:t xml:space="preserve">MongoDB, Node.js, React.js, </w:t>
+      </w:r>
+      <w:r>
+        <w:rPr>
+          <w:rFonts w:ascii="Century Gothic" w:hAnsi="Century Gothic" w:cstheme="majorHAnsi"/>
+          <w:sz w:val="20"/>
+          <w:szCs w:val="20"/>
+        </w:rPr>
         <w:t xml:space="preserve">Adobe </w:t>
       </w:r>
       <w:r>
@@ -645,7 +661,7 @@
           <w:sz w:val="20"/>
           <w:szCs w:val="20"/>
         </w:rPr>
-        <w:t>Creative Cloud</w:t>
+        <w:t>Spark, Microsoft Office</w:t>
       </w:r>
     </w:p>
     <w:p>
@@ -932,8 +948,6 @@
         </w:rPr>
         <w:t>CSS3, HTML5, Moment.js, Bootstrap, jQuery, Algolia Places Library (autofill), Darksky API, Eventful API, and OpenCage API</w:t>
       </w:r>
-      <w:bookmarkStart w:id="0" w:name="_GoBack"/>
-      <w:bookmarkEnd w:id="0"/>
     </w:p>
     <w:p>
       <w:pPr>
@@ -1278,7 +1292,31 @@
           <w:sz w:val="20"/>
           <w:szCs w:val="20"/>
         </w:rPr>
-        <w:t>Design, create and develop mobile responsive web pages. Primary responsibility over the “About Us” page, coding from front to back end using the MERN stack.</w:t>
+        <w:t xml:space="preserve">Design, create and develop mobile responsive web pages. Primary responsibility </w:t>
+      </w:r>
+      <w:r>
+        <w:rPr>
+          <w:rFonts w:ascii="Century Gothic" w:eastAsia="Times New Roman" w:hAnsi="Century Gothic" w:cstheme="majorHAnsi"/>
+          <w:sz w:val="20"/>
+          <w:szCs w:val="20"/>
+        </w:rPr>
+        <w:t>is managing the MongoDB database</w:t>
+      </w:r>
+      <w:r>
+        <w:rPr>
+          <w:rFonts w:ascii="Century Gothic" w:eastAsia="Times New Roman" w:hAnsi="Century Gothic" w:cstheme="majorHAnsi"/>
+          <w:sz w:val="20"/>
+          <w:szCs w:val="20"/>
+        </w:rPr>
+        <w:t>,</w:t>
+      </w:r>
+      <w:r>
+        <w:rPr>
+          <w:rFonts w:ascii="Century Gothic" w:eastAsia="Times New Roman" w:hAnsi="Century Gothic" w:cstheme="majorHAnsi"/>
+          <w:sz w:val="20"/>
+          <w:szCs w:val="20"/>
+        </w:rPr>
+        <w:t xml:space="preserve"> removing and adding to the collection.</w:t>
       </w:r>
     </w:p>
     <w:p>
@@ -1318,7 +1356,16 @@
           <w:sz w:val="20"/>
           <w:szCs w:val="20"/>
         </w:rPr>
-        <w:t>Social Media Manager</w:t>
+        <w:t xml:space="preserve">Social Media </w:t>
+      </w:r>
+      <w:r>
+        <w:rPr>
+          <w:rFonts w:ascii="Century Gothic" w:eastAsia="Times New Roman" w:hAnsi="Century Gothic" w:cstheme="majorHAnsi"/>
+          <w:b/>
+          <w:sz w:val="20"/>
+          <w:szCs w:val="20"/>
+        </w:rPr>
+        <w:t>and Office Assistant</w:t>
       </w:r>
     </w:p>
     <w:p>
@@ -1416,7 +1463,27 @@
           <w:szCs w:val="20"/>
         </w:rPr>
         <w:lastRenderedPageBreak/>
-        <w:t>Elise Glover Photography || Social Media Manager</w:t>
+        <w:t>Freelance</w:t>
+      </w:r>
+      <w:r>
+        <w:rPr>
+          <w:rFonts w:ascii="Century Gothic" w:eastAsia="Times New Roman" w:hAnsi="Century Gothic" w:cstheme="majorHAnsi"/>
+          <w:b/>
+          <w:bCs/>
+          <w:sz w:val="20"/>
+          <w:szCs w:val="20"/>
+        </w:rPr>
+        <w:t xml:space="preserve"> Social Media Manager</w:t>
+      </w:r>
+      <w:r>
+        <w:rPr>
+          <w:rFonts w:ascii="Century Gothic" w:eastAsia="Times New Roman" w:hAnsi="Century Gothic" w:cstheme="majorHAnsi"/>
+          <w:b/>
+          <w:bCs/>
+          <w:sz w:val="20"/>
+          <w:szCs w:val="20"/>
+        </w:rPr>
+        <w:t xml:space="preserve"> and Web Designer</w:t>
       </w:r>
     </w:p>
     <w:p>
@@ -1471,6 +1538,44 @@
         </w:rPr>
         <w:t>, schedule and post social media updates, SEO, frequent use of Adobe Lightroom, community growth &amp; outreach, reporting on reach, traffic and growth.</w:t>
       </w:r>
+      <w:r>
+        <w:rPr>
+          <w:rFonts w:ascii="Century Gothic" w:eastAsia="Times New Roman" w:hAnsi="Century Gothic" w:cstheme="majorHAnsi"/>
+          <w:sz w:val="20"/>
+          <w:szCs w:val="20"/>
+        </w:rPr>
+        <w:t xml:space="preserve"> Build and design websites for clients like Elise Glover Photography and MadPics AZ in Mesa, AZ.</w:t>
+      </w:r>
+    </w:p>
+    <w:p>
+      <w:pPr>
+        <w:spacing w:before="100" w:after="0" w:line="240" w:lineRule="auto"/>
+        <w:rPr>
+          <w:rFonts w:ascii="Century Gothic" w:hAnsi="Century Gothic" w:cstheme="majorHAnsi"/>
+          <w:sz w:val="20"/>
+          <w:szCs w:val="20"/>
+        </w:rPr>
+      </w:pPr>
+    </w:p>
+    <w:p>
+      <w:pPr>
+        <w:spacing w:after="0" w:line="360" w:lineRule="auto"/>
+        <w:rPr>
+          <w:rFonts w:ascii="Century Gothic" w:eastAsia="Times New Roman" w:hAnsi="Century Gothic" w:cstheme="majorHAnsi"/>
+          <w:b/>
+          <w:sz w:val="28"/>
+          <w:szCs w:val="28"/>
+        </w:rPr>
+      </w:pPr>
+      <w:r>
+        <w:rPr>
+          <w:rFonts w:ascii="Century Gothic" w:eastAsia="Times New Roman" w:hAnsi="Century Gothic" w:cstheme="majorHAnsi"/>
+          <w:b/>
+          <w:sz w:val="28"/>
+          <w:szCs w:val="28"/>
+        </w:rPr>
+        <w:t>education</w:t>
+      </w:r>
     </w:p>
     <w:p>
       <w:pPr>
@@ -1479,15 +1584,6 @@
           <w:rFonts w:ascii="Century Gothic" w:eastAsia="Times New Roman" w:hAnsi="Century Gothic" w:cstheme="majorHAnsi"/>
           <w:b/>
           <w:bCs/>
-        </w:rPr>
-      </w:pPr>
-    </w:p>
-    <w:p>
-      <w:pPr>
-        <w:spacing w:after="0" w:line="240" w:lineRule="auto"/>
-        <w:rPr>
-          <w:rFonts w:ascii="Century Gothic" w:eastAsia="Times New Roman" w:hAnsi="Century Gothic" w:cstheme="majorHAnsi"/>
-          <w:b/>
           <w:sz w:val="20"/>
           <w:szCs w:val="20"/>
         </w:rPr>
@@ -1500,16 +1596,33 @@
           <w:sz w:val="20"/>
           <w:szCs w:val="20"/>
         </w:rPr>
-        <w:t>EconLit, LLC</w:t>
-      </w:r>
-      <w:r>
-        <w:rPr>
-          <w:rFonts w:ascii="Century Gothic" w:eastAsia="Times New Roman" w:hAnsi="Century Gothic" w:cstheme="majorHAnsi"/>
-          <w:b/>
-          <w:sz w:val="20"/>
-          <w:szCs w:val="20"/>
-        </w:rPr>
-        <w:t xml:space="preserve"> || Office Manager</w:t>
+        <w:t xml:space="preserve">University of Arizona </w:t>
+      </w:r>
+      <w:r>
+        <w:rPr>
+          <w:rFonts w:ascii="Century Gothic" w:eastAsia="Times New Roman" w:hAnsi="Century Gothic" w:cstheme="majorHAnsi"/>
+          <w:b/>
+          <w:sz w:val="20"/>
+          <w:szCs w:val="20"/>
+        </w:rPr>
+        <w:t>|| Certificate in Full Stack Development</w:t>
+      </w:r>
+    </w:p>
+    <w:p>
+      <w:pPr>
+        <w:spacing w:after="0" w:line="360" w:lineRule="auto"/>
+        <w:rPr>
+          <w:rFonts w:ascii="Century Gothic" w:eastAsia="Times New Roman" w:hAnsi="Century Gothic" w:cstheme="majorHAnsi"/>
+          <w:bCs/>
+        </w:rPr>
+      </w:pPr>
+      <w:r>
+        <w:rPr>
+          <w:rFonts w:ascii="Century Gothic" w:eastAsia="Times New Roman" w:hAnsi="Century Gothic" w:cstheme="majorHAnsi"/>
+          <w:sz w:val="18"/>
+          <w:szCs w:val="18"/>
+        </w:rPr>
+        <w:t>AUGUST 2019 – FEBRUARY 2020, GILBERT, ARIZONA</w:t>
       </w:r>
     </w:p>
     <w:p>
@@ -1518,171 +1631,133 @@
         <w:outlineLvl w:val="2"/>
         <w:rPr>
           <w:rFonts w:ascii="Century Gothic" w:eastAsia="Times New Roman" w:hAnsi="Century Gothic" w:cstheme="majorHAnsi"/>
+          <w:sz w:val="20"/>
+          <w:szCs w:val="20"/>
+        </w:rPr>
+      </w:pPr>
+      <w:r>
+        <w:rPr>
+          <w:rFonts w:ascii="Century Gothic" w:hAnsi="Century Gothic" w:cstheme="majorHAnsi"/>
+          <w:sz w:val="20"/>
+          <w:szCs w:val="20"/>
+        </w:rPr>
+        <w:t>Six-month</w:t>
+      </w:r>
+      <w:r>
+        <w:rPr>
+          <w:rFonts w:ascii="Century Gothic" w:hAnsi="Century Gothic" w:cstheme="majorHAnsi"/>
+          <w:sz w:val="20"/>
+          <w:szCs w:val="20"/>
+        </w:rPr>
+        <w:t xml:space="preserve"> bootcamp where I d</w:t>
+      </w:r>
+      <w:r>
+        <w:rPr>
+          <w:rFonts w:ascii="Century Gothic" w:hAnsi="Century Gothic" w:cstheme="majorHAnsi"/>
+          <w:sz w:val="20"/>
+          <w:szCs w:val="20"/>
+        </w:rPr>
+        <w:t>eveloped skills such as JavaScript, CSS, React.js, Node.js, and MongoDB.</w:t>
+      </w:r>
+      <w:r>
+        <w:rPr>
+          <w:rFonts w:ascii="Century Gothic" w:eastAsia="Times New Roman" w:hAnsi="Century Gothic" w:cstheme="majorHAnsi"/>
+          <w:sz w:val="20"/>
+          <w:szCs w:val="20"/>
+        </w:rPr>
+        <w:t xml:space="preserve"> </w:t>
+      </w:r>
+      <w:r>
+        <w:rPr>
+          <w:rFonts w:ascii="Century Gothic" w:eastAsia="Times New Roman" w:hAnsi="Century Gothic" w:cstheme="majorHAnsi"/>
+          <w:sz w:val="20"/>
+          <w:szCs w:val="20"/>
+        </w:rPr>
+        <w:t xml:space="preserve">Spent time as </w:t>
+      </w:r>
+      <w:r>
+        <w:rPr>
+          <w:rFonts w:ascii="Century Gothic" w:eastAsia="Times New Roman" w:hAnsi="Century Gothic" w:cstheme="majorHAnsi"/>
+          <w:sz w:val="20"/>
+          <w:szCs w:val="20"/>
+        </w:rPr>
+        <w:t xml:space="preserve">project </w:t>
+      </w:r>
+      <w:r>
+        <w:rPr>
+          <w:rFonts w:ascii="Century Gothic" w:eastAsia="Times New Roman" w:hAnsi="Century Gothic" w:cstheme="majorHAnsi"/>
+          <w:sz w:val="20"/>
+          <w:szCs w:val="20"/>
+        </w:rPr>
+        <w:t>team lead and</w:t>
+      </w:r>
+      <w:r>
+        <w:rPr>
+          <w:rFonts w:ascii="Century Gothic" w:eastAsia="Times New Roman" w:hAnsi="Century Gothic" w:cstheme="majorHAnsi"/>
+          <w:sz w:val="20"/>
+          <w:szCs w:val="20"/>
+        </w:rPr>
+        <w:t xml:space="preserve"> </w:t>
+      </w:r>
+      <w:proofErr w:type="gramStart"/>
+      <w:r>
+        <w:rPr>
+          <w:rFonts w:ascii="Century Gothic" w:eastAsia="Times New Roman" w:hAnsi="Century Gothic" w:cstheme="majorHAnsi"/>
+          <w:sz w:val="20"/>
+          <w:szCs w:val="20"/>
+        </w:rPr>
+        <w:t>front end</w:t>
+      </w:r>
+      <w:proofErr w:type="gramEnd"/>
+      <w:r>
+        <w:rPr>
+          <w:rFonts w:ascii="Century Gothic" w:eastAsia="Times New Roman" w:hAnsi="Century Gothic" w:cstheme="majorHAnsi"/>
+          <w:sz w:val="20"/>
+          <w:szCs w:val="20"/>
+        </w:rPr>
+        <w:t xml:space="preserve"> developer. </w:t>
+      </w:r>
+    </w:p>
+    <w:p>
+      <w:pPr>
+        <w:spacing w:before="320" w:after="0" w:line="240" w:lineRule="auto"/>
+        <w:outlineLvl w:val="1"/>
+        <w:rPr>
+          <w:rFonts w:ascii="Century Gothic" w:eastAsia="Times New Roman" w:hAnsi="Century Gothic" w:cstheme="majorHAnsi"/>
           <w:b/>
           <w:bCs/>
-          <w:sz w:val="27"/>
-          <w:szCs w:val="27"/>
-        </w:rPr>
-      </w:pPr>
-      <w:r>
+          <w:sz w:val="20"/>
+          <w:szCs w:val="20"/>
+        </w:rPr>
+      </w:pPr>
+      <w:r>
+        <w:rPr>
+          <w:rFonts w:ascii="Century Gothic" w:eastAsia="Times New Roman" w:hAnsi="Century Gothic" w:cstheme="majorHAnsi"/>
+          <w:b/>
+          <w:bCs/>
+          <w:sz w:val="20"/>
+          <w:szCs w:val="20"/>
+        </w:rPr>
+        <w:t xml:space="preserve">Mesa Community College </w:t>
+      </w:r>
+      <w:r>
+        <w:rPr>
+          <w:rFonts w:ascii="Century Gothic" w:eastAsia="Times New Roman" w:hAnsi="Century Gothic" w:cstheme="majorHAnsi"/>
+          <w:b/>
+          <w:sz w:val="20"/>
+          <w:szCs w:val="20"/>
+        </w:rPr>
+        <w:t>|| General Business</w:t>
+      </w:r>
+    </w:p>
+    <w:p>
+      <w:pPr>
+        <w:spacing w:after="0" w:line="360" w:lineRule="auto"/>
         <w:rPr>
           <w:rFonts w:ascii="Century Gothic" w:eastAsia="Times New Roman" w:hAnsi="Century Gothic" w:cstheme="majorHAnsi"/>
           <w:sz w:val="18"/>
           <w:szCs w:val="18"/>
         </w:rPr>
-        <w:t>AUGUST 2018 – AUGUST 2019, PHOENIX, ARIZONA</w:t>
-      </w:r>
-    </w:p>
-    <w:p>
-      <w:pPr>
-        <w:spacing w:before="100" w:after="0" w:line="240" w:lineRule="auto"/>
-        <w:rPr>
-          <w:rFonts w:ascii="Century Gothic" w:eastAsia="Times New Roman" w:hAnsi="Century Gothic" w:cstheme="majorHAnsi"/>
-          <w:sz w:val="20"/>
-          <w:szCs w:val="20"/>
-        </w:rPr>
-      </w:pPr>
-      <w:r>
-        <w:rPr>
-          <w:rFonts w:ascii="Century Gothic" w:eastAsia="Times New Roman" w:hAnsi="Century Gothic" w:cstheme="majorHAnsi"/>
-          <w:sz w:val="20"/>
-          <w:szCs w:val="20"/>
-        </w:rPr>
-        <w:t>Billing and invoicing through QuickBooks, prepare payroll journal entries, Microsoft Word and Excel</w:t>
-      </w:r>
-      <w:r>
-        <w:rPr>
-          <w:rFonts w:ascii="Century Gothic" w:eastAsia="Times New Roman" w:hAnsi="Century Gothic" w:cstheme="majorHAnsi"/>
-          <w:sz w:val="20"/>
-          <w:szCs w:val="20"/>
-        </w:rPr>
-        <w:t>.</w:t>
-      </w:r>
-      <w:r>
-        <w:rPr>
-          <w:rFonts w:ascii="Century Gothic" w:eastAsia="Times New Roman" w:hAnsi="Century Gothic" w:cstheme="majorHAnsi"/>
-          <w:sz w:val="20"/>
-          <w:szCs w:val="20"/>
-        </w:rPr>
-        <w:t xml:space="preserve"> </w:t>
-      </w:r>
-      <w:r>
-        <w:rPr>
-          <w:rFonts w:ascii="Century Gothic" w:eastAsia="Times New Roman" w:hAnsi="Century Gothic" w:cstheme="majorHAnsi"/>
-          <w:sz w:val="20"/>
-          <w:szCs w:val="20"/>
-        </w:rPr>
-        <w:t>W</w:t>
-      </w:r>
-      <w:r>
-        <w:rPr>
-          <w:rFonts w:ascii="Century Gothic" w:eastAsia="Times New Roman" w:hAnsi="Century Gothic" w:cstheme="majorHAnsi"/>
-          <w:sz w:val="20"/>
-          <w:szCs w:val="20"/>
-        </w:rPr>
-        <w:t>ork</w:t>
-      </w:r>
-      <w:r>
-        <w:rPr>
-          <w:rFonts w:ascii="Century Gothic" w:eastAsia="Times New Roman" w:hAnsi="Century Gothic" w:cstheme="majorHAnsi"/>
-          <w:sz w:val="20"/>
-          <w:szCs w:val="20"/>
-        </w:rPr>
-        <w:t>ed with colleagues</w:t>
-      </w:r>
-      <w:r>
-        <w:rPr>
-          <w:rFonts w:ascii="Century Gothic" w:eastAsia="Times New Roman" w:hAnsi="Century Gothic" w:cstheme="majorHAnsi"/>
-          <w:sz w:val="20"/>
-          <w:szCs w:val="20"/>
-        </w:rPr>
-        <w:t xml:space="preserve"> to accomplish </w:t>
-      </w:r>
-      <w:r>
-        <w:rPr>
-          <w:rFonts w:ascii="Century Gothic" w:eastAsia="Times New Roman" w:hAnsi="Century Gothic" w:cstheme="majorHAnsi"/>
-          <w:sz w:val="20"/>
-          <w:szCs w:val="20"/>
-        </w:rPr>
-        <w:t>company projects</w:t>
-      </w:r>
-      <w:r>
-        <w:rPr>
-          <w:rFonts w:ascii="Century Gothic" w:eastAsia="Times New Roman" w:hAnsi="Century Gothic" w:cstheme="majorHAnsi"/>
-          <w:sz w:val="20"/>
-          <w:szCs w:val="20"/>
-        </w:rPr>
-        <w:t>.</w:t>
-      </w:r>
-    </w:p>
-    <w:p>
-      <w:pPr>
-        <w:spacing w:before="100" w:after="0" w:line="240" w:lineRule="auto"/>
-        <w:rPr>
-          <w:rFonts w:ascii="Century Gothic" w:hAnsi="Century Gothic" w:cstheme="majorHAnsi"/>
-          <w:sz w:val="20"/>
-          <w:szCs w:val="20"/>
-        </w:rPr>
-      </w:pPr>
-    </w:p>
-    <w:p>
-      <w:pPr>
-        <w:spacing w:after="0" w:line="360" w:lineRule="auto"/>
-        <w:rPr>
-          <w:rFonts w:ascii="Century Gothic" w:eastAsia="Times New Roman" w:hAnsi="Century Gothic" w:cstheme="majorHAnsi"/>
-          <w:b/>
-          <w:sz w:val="28"/>
-          <w:szCs w:val="28"/>
-        </w:rPr>
-      </w:pPr>
-      <w:r>
-        <w:rPr>
-          <w:rFonts w:ascii="Century Gothic" w:eastAsia="Times New Roman" w:hAnsi="Century Gothic" w:cstheme="majorHAnsi"/>
-          <w:b/>
-          <w:sz w:val="28"/>
-          <w:szCs w:val="28"/>
-        </w:rPr>
-        <w:t>education</w:t>
-      </w:r>
-    </w:p>
-    <w:p>
-      <w:pPr>
-        <w:spacing w:after="0" w:line="240" w:lineRule="auto"/>
-        <w:rPr>
-          <w:rFonts w:ascii="Century Gothic" w:eastAsia="Times New Roman" w:hAnsi="Century Gothic" w:cstheme="majorHAnsi"/>
-          <w:b/>
-          <w:bCs/>
-          <w:sz w:val="20"/>
-          <w:szCs w:val="20"/>
-        </w:rPr>
-      </w:pPr>
-      <w:r>
-        <w:rPr>
-          <w:rFonts w:ascii="Century Gothic" w:eastAsia="Times New Roman" w:hAnsi="Century Gothic" w:cstheme="majorHAnsi"/>
-          <w:b/>
-          <w:bCs/>
-          <w:sz w:val="20"/>
-          <w:szCs w:val="20"/>
-        </w:rPr>
-        <w:t xml:space="preserve">University of Arizona </w:t>
-      </w:r>
-      <w:r>
-        <w:rPr>
-          <w:rFonts w:ascii="Century Gothic" w:eastAsia="Times New Roman" w:hAnsi="Century Gothic" w:cstheme="majorHAnsi"/>
-          <w:b/>
-          <w:sz w:val="20"/>
-          <w:szCs w:val="20"/>
-        </w:rPr>
-        <w:t>|| Certificate in Full Stack Development</w:t>
-      </w:r>
-    </w:p>
-    <w:p>
-      <w:pPr>
-        <w:spacing w:after="0" w:line="360" w:lineRule="auto"/>
-        <w:rPr>
-          <w:rFonts w:ascii="Century Gothic" w:eastAsia="Times New Roman" w:hAnsi="Century Gothic" w:cstheme="majorHAnsi"/>
-          <w:bCs/>
-        </w:rPr>
       </w:pPr>
       <w:r>
         <w:rPr>
@@ -1690,137 +1765,12 @@
           <w:sz w:val="18"/>
           <w:szCs w:val="18"/>
         </w:rPr>
-        <w:t>AUGUST 2019 – FEBRUARY 2020, GILBERT, ARIZONA</w:t>
+        <w:t>AUGUST 2017 – MAY 2019, MESA, ARIZONA</w:t>
       </w:r>
     </w:p>
     <w:p>
       <w:pPr>
         <w:spacing w:after="0" w:line="240" w:lineRule="auto"/>
-        <w:outlineLvl w:val="2"/>
-        <w:rPr>
-          <w:rFonts w:ascii="Century Gothic" w:eastAsia="Times New Roman" w:hAnsi="Century Gothic" w:cstheme="majorHAnsi"/>
-          <w:sz w:val="20"/>
-          <w:szCs w:val="20"/>
-        </w:rPr>
-      </w:pPr>
-      <w:r>
-        <w:rPr>
-          <w:rFonts w:ascii="Century Gothic" w:hAnsi="Century Gothic" w:cstheme="majorHAnsi"/>
-          <w:sz w:val="20"/>
-          <w:szCs w:val="20"/>
-        </w:rPr>
-        <w:t>Six-month</w:t>
-      </w:r>
-      <w:r>
-        <w:rPr>
-          <w:rFonts w:ascii="Century Gothic" w:hAnsi="Century Gothic" w:cstheme="majorHAnsi"/>
-          <w:sz w:val="20"/>
-          <w:szCs w:val="20"/>
-        </w:rPr>
-        <w:t xml:space="preserve"> bootcamp where I d</w:t>
-      </w:r>
-      <w:r>
-        <w:rPr>
-          <w:rFonts w:ascii="Century Gothic" w:hAnsi="Century Gothic" w:cstheme="majorHAnsi"/>
-          <w:sz w:val="20"/>
-          <w:szCs w:val="20"/>
-        </w:rPr>
-        <w:t>eveloped skills such as JavaScript, CSS, React.js, Node.js, and MongoDB.</w:t>
-      </w:r>
-      <w:r>
-        <w:rPr>
-          <w:rFonts w:ascii="Century Gothic" w:eastAsia="Times New Roman" w:hAnsi="Century Gothic" w:cstheme="majorHAnsi"/>
-          <w:sz w:val="20"/>
-          <w:szCs w:val="20"/>
-        </w:rPr>
-        <w:t xml:space="preserve"> </w:t>
-      </w:r>
-      <w:r>
-        <w:rPr>
-          <w:rFonts w:ascii="Century Gothic" w:eastAsia="Times New Roman" w:hAnsi="Century Gothic" w:cstheme="majorHAnsi"/>
-          <w:sz w:val="20"/>
-          <w:szCs w:val="20"/>
-        </w:rPr>
-        <w:t xml:space="preserve">Spent time as </w:t>
-      </w:r>
-      <w:r>
-        <w:rPr>
-          <w:rFonts w:ascii="Century Gothic" w:eastAsia="Times New Roman" w:hAnsi="Century Gothic" w:cstheme="majorHAnsi"/>
-          <w:sz w:val="20"/>
-          <w:szCs w:val="20"/>
-        </w:rPr>
-        <w:t xml:space="preserve">project </w:t>
-      </w:r>
-      <w:r>
-        <w:rPr>
-          <w:rFonts w:ascii="Century Gothic" w:eastAsia="Times New Roman" w:hAnsi="Century Gothic" w:cstheme="majorHAnsi"/>
-          <w:sz w:val="20"/>
-          <w:szCs w:val="20"/>
-        </w:rPr>
-        <w:t>team lead and</w:t>
-      </w:r>
-      <w:r>
-        <w:rPr>
-          <w:rFonts w:ascii="Century Gothic" w:eastAsia="Times New Roman" w:hAnsi="Century Gothic" w:cstheme="majorHAnsi"/>
-          <w:sz w:val="20"/>
-          <w:szCs w:val="20"/>
-        </w:rPr>
-        <w:t xml:space="preserve"> </w:t>
-      </w:r>
-      <w:proofErr w:type="gramStart"/>
-      <w:r>
-        <w:rPr>
-          <w:rFonts w:ascii="Century Gothic" w:eastAsia="Times New Roman" w:hAnsi="Century Gothic" w:cstheme="majorHAnsi"/>
-          <w:sz w:val="20"/>
-          <w:szCs w:val="20"/>
-        </w:rPr>
-        <w:t>front end</w:t>
-      </w:r>
-      <w:proofErr w:type="gramEnd"/>
-      <w:r>
-        <w:rPr>
-          <w:rFonts w:ascii="Century Gothic" w:eastAsia="Times New Roman" w:hAnsi="Century Gothic" w:cstheme="majorHAnsi"/>
-          <w:sz w:val="20"/>
-          <w:szCs w:val="20"/>
-        </w:rPr>
-        <w:t xml:space="preserve"> developer. </w:t>
-      </w:r>
-    </w:p>
-    <w:p>
-      <w:pPr>
-        <w:spacing w:before="320" w:after="0" w:line="240" w:lineRule="auto"/>
-        <w:outlineLvl w:val="1"/>
-        <w:rPr>
-          <w:rFonts w:ascii="Century Gothic" w:eastAsia="Times New Roman" w:hAnsi="Century Gothic" w:cstheme="majorHAnsi"/>
-          <w:b/>
-          <w:bCs/>
-          <w:sz w:val="20"/>
-          <w:szCs w:val="20"/>
-        </w:rPr>
-      </w:pPr>
-      <w:r>
-        <w:rPr>
-          <w:rFonts w:ascii="Century Gothic" w:eastAsia="Times New Roman" w:hAnsi="Century Gothic" w:cstheme="majorHAnsi"/>
-          <w:b/>
-          <w:bCs/>
-          <w:sz w:val="20"/>
-          <w:szCs w:val="20"/>
-        </w:rPr>
-        <w:t xml:space="preserve">Mesa Community College </w:t>
-      </w:r>
-      <w:r>
-        <w:rPr>
-          <w:rFonts w:ascii="Century Gothic" w:eastAsia="Times New Roman" w:hAnsi="Century Gothic" w:cstheme="majorHAnsi"/>
-          <w:b/>
-          <w:sz w:val="20"/>
-          <w:szCs w:val="20"/>
-        </w:rPr>
-        <w:t>|| General Business</w:t>
-      </w:r>
-    </w:p>
-    <w:p>
-      <w:pPr>
-        <w:spacing w:after="0" w:line="360" w:lineRule="auto"/>
         <w:rPr>
           <w:rFonts w:ascii="Century Gothic" w:eastAsia="Times New Roman" w:hAnsi="Century Gothic" w:cstheme="majorHAnsi"/>
           <w:sz w:val="18"/>
@@ -1830,10 +1780,82 @@
       <w:r>
         <w:rPr>
           <w:rFonts w:ascii="Century Gothic" w:eastAsia="Times New Roman" w:hAnsi="Century Gothic" w:cstheme="majorHAnsi"/>
-          <w:sz w:val="18"/>
-          <w:szCs w:val="18"/>
-        </w:rPr>
-        <w:t>AUGUST 2017 – MAY 2019, MESA, ARIZONA</w:t>
+          <w:sz w:val="20"/>
+          <w:szCs w:val="20"/>
+        </w:rPr>
+        <w:t>Studied g</w:t>
+      </w:r>
+      <w:r>
+        <w:rPr>
+          <w:rFonts w:ascii="Century Gothic" w:eastAsia="Times New Roman" w:hAnsi="Century Gothic" w:cstheme="majorHAnsi"/>
+          <w:sz w:val="20"/>
+          <w:szCs w:val="20"/>
+        </w:rPr>
+        <w:t xml:space="preserve">eneral </w:t>
+      </w:r>
+      <w:r>
+        <w:rPr>
+          <w:rFonts w:ascii="Century Gothic" w:eastAsia="Times New Roman" w:hAnsi="Century Gothic" w:cstheme="majorHAnsi"/>
+          <w:sz w:val="20"/>
+          <w:szCs w:val="20"/>
+        </w:rPr>
+        <w:t>b</w:t>
+      </w:r>
+      <w:r>
+        <w:rPr>
+          <w:rFonts w:ascii="Century Gothic" w:eastAsia="Times New Roman" w:hAnsi="Century Gothic" w:cstheme="majorHAnsi"/>
+          <w:sz w:val="20"/>
+          <w:szCs w:val="20"/>
+        </w:rPr>
+        <w:t>usiness</w:t>
+      </w:r>
+      <w:r>
+        <w:rPr>
+          <w:rFonts w:ascii="Century Gothic" w:eastAsia="Times New Roman" w:hAnsi="Century Gothic" w:cstheme="majorHAnsi"/>
+          <w:sz w:val="20"/>
+          <w:szCs w:val="20"/>
+        </w:rPr>
+        <w:t xml:space="preserve"> courses</w:t>
+      </w:r>
+      <w:r>
+        <w:rPr>
+          <w:rFonts w:ascii="Century Gothic" w:eastAsia="Times New Roman" w:hAnsi="Century Gothic" w:cstheme="majorHAnsi"/>
+          <w:sz w:val="20"/>
+          <w:szCs w:val="20"/>
+        </w:rPr>
+        <w:t xml:space="preserve"> </w:t>
+      </w:r>
+      <w:r>
+        <w:rPr>
+          <w:rFonts w:ascii="Century Gothic" w:eastAsia="Times New Roman" w:hAnsi="Century Gothic" w:cstheme="majorHAnsi"/>
+          <w:sz w:val="20"/>
+          <w:szCs w:val="20"/>
+        </w:rPr>
+        <w:t>at</w:t>
+      </w:r>
+      <w:r>
+        <w:rPr>
+          <w:rFonts w:ascii="Century Gothic" w:eastAsia="Times New Roman" w:hAnsi="Century Gothic" w:cstheme="majorHAnsi"/>
+          <w:sz w:val="20"/>
+          <w:szCs w:val="20"/>
+        </w:rPr>
+        <w:t xml:space="preserve"> Mesa Community College</w:t>
+      </w:r>
+      <w:r>
+        <w:rPr>
+          <w:rFonts w:ascii="Century Gothic" w:eastAsia="Times New Roman" w:hAnsi="Century Gothic" w:cstheme="majorHAnsi"/>
+          <w:sz w:val="20"/>
+          <w:szCs w:val="20"/>
+        </w:rPr>
+        <w:t xml:space="preserve"> to</w:t>
+      </w:r>
+      <w:r>
+        <w:rPr>
+          <w:rFonts w:ascii="Century Gothic" w:eastAsia="Times New Roman" w:hAnsi="Century Gothic" w:cstheme="majorHAnsi"/>
+          <w:sz w:val="20"/>
+          <w:szCs w:val="20"/>
+        </w:rPr>
+        <w:t xml:space="preserve"> better</w:t>
       </w:r>
     </w:p>
     <w:p>
@@ -1841,49 +1863,33 @@
         <w:spacing w:after="0" w:line="240" w:lineRule="auto"/>
         <w:rPr>
           <w:rFonts w:ascii="Century Gothic" w:eastAsia="Times New Roman" w:hAnsi="Century Gothic" w:cstheme="majorHAnsi"/>
-          <w:sz w:val="18"/>
-          <w:szCs w:val="18"/>
-        </w:rPr>
-      </w:pPr>
-      <w:r>
-        <w:rPr>
-          <w:rFonts w:ascii="Century Gothic" w:eastAsia="Times New Roman" w:hAnsi="Century Gothic" w:cstheme="majorHAnsi"/>
-          <w:sz w:val="20"/>
-          <w:szCs w:val="20"/>
-        </w:rPr>
-        <w:t>Studied g</w:t>
-      </w:r>
-      <w:r>
-        <w:rPr>
-          <w:rFonts w:ascii="Century Gothic" w:eastAsia="Times New Roman" w:hAnsi="Century Gothic" w:cstheme="majorHAnsi"/>
-          <w:sz w:val="20"/>
-          <w:szCs w:val="20"/>
-        </w:rPr>
-        <w:t xml:space="preserve">eneral </w:t>
-      </w:r>
-      <w:r>
-        <w:rPr>
-          <w:rFonts w:ascii="Century Gothic" w:eastAsia="Times New Roman" w:hAnsi="Century Gothic" w:cstheme="majorHAnsi"/>
-          <w:sz w:val="20"/>
-          <w:szCs w:val="20"/>
-        </w:rPr>
-        <w:t>b</w:t>
-      </w:r>
-      <w:r>
-        <w:rPr>
-          <w:rFonts w:ascii="Century Gothic" w:eastAsia="Times New Roman" w:hAnsi="Century Gothic" w:cstheme="majorHAnsi"/>
-          <w:sz w:val="20"/>
-          <w:szCs w:val="20"/>
-        </w:rPr>
-        <w:t>usiness</w:t>
-      </w:r>
-      <w:r>
-        <w:rPr>
-          <w:rFonts w:ascii="Century Gothic" w:eastAsia="Times New Roman" w:hAnsi="Century Gothic" w:cstheme="majorHAnsi"/>
-          <w:sz w:val="20"/>
-          <w:szCs w:val="20"/>
-        </w:rPr>
-        <w:t xml:space="preserve"> courses</w:t>
+          <w:sz w:val="20"/>
+          <w:szCs w:val="20"/>
+        </w:rPr>
+      </w:pPr>
+      <w:r>
+        <w:rPr>
+          <w:rFonts w:ascii="Century Gothic" w:eastAsia="Times New Roman" w:hAnsi="Century Gothic" w:cstheme="majorHAnsi"/>
+          <w:sz w:val="20"/>
+          <w:szCs w:val="20"/>
+        </w:rPr>
+        <w:t xml:space="preserve">understand </w:t>
+      </w:r>
+      <w:r>
+        <w:rPr>
+          <w:rFonts w:ascii="Century Gothic" w:eastAsia="Times New Roman" w:hAnsi="Century Gothic" w:cstheme="majorHAnsi"/>
+          <w:sz w:val="20"/>
+          <w:szCs w:val="20"/>
+        </w:rPr>
+        <w:t xml:space="preserve">personal and </w:t>
+      </w:r>
+      <w:r>
+        <w:rPr>
+          <w:rFonts w:ascii="Century Gothic" w:eastAsia="Times New Roman" w:hAnsi="Century Gothic" w:cstheme="majorHAnsi"/>
+          <w:sz w:val="20"/>
+          <w:szCs w:val="20"/>
+        </w:rPr>
+        <w:t>business</w:t>
       </w:r>
       <w:r>
         <w:rPr>
@@ -1899,82 +1905,10 @@
           <w:sz w:val="20"/>
           <w:szCs w:val="20"/>
         </w:rPr>
-        <w:t>at</w:t>
-      </w:r>
-      <w:r>
-        <w:rPr>
-          <w:rFonts w:ascii="Century Gothic" w:eastAsia="Times New Roman" w:hAnsi="Century Gothic" w:cstheme="majorHAnsi"/>
-          <w:sz w:val="20"/>
-          <w:szCs w:val="20"/>
-        </w:rPr>
-        <w:t xml:space="preserve"> Mesa Community College</w:t>
-      </w:r>
-      <w:r>
-        <w:rPr>
-          <w:rFonts w:ascii="Century Gothic" w:eastAsia="Times New Roman" w:hAnsi="Century Gothic" w:cstheme="majorHAnsi"/>
-          <w:sz w:val="20"/>
-          <w:szCs w:val="20"/>
-        </w:rPr>
-        <w:t xml:space="preserve"> to</w:t>
-      </w:r>
-      <w:r>
-        <w:rPr>
-          <w:rFonts w:ascii="Century Gothic" w:eastAsia="Times New Roman" w:hAnsi="Century Gothic" w:cstheme="majorHAnsi"/>
-          <w:sz w:val="20"/>
-          <w:szCs w:val="20"/>
-        </w:rPr>
-        <w:t xml:space="preserve"> better</w:t>
-      </w:r>
-    </w:p>
-    <w:p>
-      <w:pPr>
-        <w:spacing w:after="0" w:line="240" w:lineRule="auto"/>
-        <w:rPr>
-          <w:rFonts w:ascii="Century Gothic" w:eastAsia="Times New Roman" w:hAnsi="Century Gothic" w:cstheme="majorHAnsi"/>
-          <w:sz w:val="20"/>
-          <w:szCs w:val="20"/>
-        </w:rPr>
-      </w:pPr>
-      <w:r>
-        <w:rPr>
-          <w:rFonts w:ascii="Century Gothic" w:eastAsia="Times New Roman" w:hAnsi="Century Gothic" w:cstheme="majorHAnsi"/>
-          <w:sz w:val="20"/>
-          <w:szCs w:val="20"/>
-        </w:rPr>
-        <w:t xml:space="preserve">understand </w:t>
-      </w:r>
-      <w:r>
-        <w:rPr>
-          <w:rFonts w:ascii="Century Gothic" w:eastAsia="Times New Roman" w:hAnsi="Century Gothic" w:cstheme="majorHAnsi"/>
-          <w:sz w:val="20"/>
-          <w:szCs w:val="20"/>
-        </w:rPr>
-        <w:t xml:space="preserve">personal and </w:t>
-      </w:r>
-      <w:r>
-        <w:rPr>
-          <w:rFonts w:ascii="Century Gothic" w:eastAsia="Times New Roman" w:hAnsi="Century Gothic" w:cstheme="majorHAnsi"/>
-          <w:sz w:val="20"/>
-          <w:szCs w:val="20"/>
-        </w:rPr>
-        <w:t>business</w:t>
-      </w:r>
-      <w:r>
-        <w:rPr>
-          <w:rFonts w:ascii="Century Gothic" w:eastAsia="Times New Roman" w:hAnsi="Century Gothic" w:cstheme="majorHAnsi"/>
-          <w:sz w:val="20"/>
-          <w:szCs w:val="20"/>
-        </w:rPr>
-        <w:t xml:space="preserve"> </w:t>
-      </w:r>
-      <w:r>
-        <w:rPr>
-          <w:rFonts w:ascii="Century Gothic" w:eastAsia="Times New Roman" w:hAnsi="Century Gothic" w:cstheme="majorHAnsi"/>
-          <w:sz w:val="20"/>
-          <w:szCs w:val="20"/>
-        </w:rPr>
         <w:t>management, finances, and professionalism.</w:t>
       </w:r>
+      <w:bookmarkStart w:id="0" w:name="_GoBack"/>
+      <w:bookmarkEnd w:id="0"/>
     </w:p>
     <w:sectPr>
       <w:pgSz w:w="12240" w:h="15840"/>

</xml_diff>